<commit_message>
Add ONL regression test cases
</commit_message>
<xml_diff>
--- a/SanityCheckList.docx
+++ b/SanityCheckList.docx
@@ -486,10 +486,7 @@
           </w:tcPr>
           <w:p>
             <w:r>
-              <w:t xml:space="preserve">Fan </w:t>
-            </w:r>
-            <w:r>
-              <w:t>Module</w:t>
+              <w:t>Fan Module</w:t>
             </w:r>
           </w:p>
         </w:tc>
@@ -704,12 +701,12 @@
       <w:pPr>
         <w:pStyle w:val="Heading2"/>
       </w:pPr>
-      <w:bookmarkStart w:id="3" w:name="_Toc371948569"/>
-      <w:bookmarkStart w:id="4" w:name="_Toc501356656"/>
+      <w:bookmarkStart w:id="3" w:name="_Toc501356656"/>
+      <w:bookmarkStart w:id="4" w:name="_Toc371948569"/>
       <w:r>
         <w:t>Software Requirement:</w:t>
       </w:r>
-      <w:bookmarkEnd w:id="4"/>
+      <w:bookmarkEnd w:id="3"/>
     </w:p>
     <w:tbl>
       <w:tblPr>
@@ -817,12 +814,22 @@
             <w:r>
               <w:t xml:space="preserve"> </w:t>
             </w:r>
-            <w:r>
-              <w:t xml:space="preserve">onie </w:t>
-            </w:r>
-            <w:r>
-              <w:t>with USB iso</w:t>
-            </w:r>
+            <w:proofErr w:type="spellStart"/>
+            <w:r>
+              <w:t>onie</w:t>
+            </w:r>
+            <w:proofErr w:type="spellEnd"/>
+            <w:r>
+              <w:t xml:space="preserve"> </w:t>
+            </w:r>
+            <w:r>
+              <w:t xml:space="preserve">with USB </w:t>
+            </w:r>
+            <w:proofErr w:type="spellStart"/>
+            <w:r>
+              <w:t>iso</w:t>
+            </w:r>
+            <w:proofErr w:type="spellEnd"/>
             <w:r>
               <w:t xml:space="preserve"> image</w:t>
             </w:r>
@@ -857,19 +864,7 @@
               <w:t>/etc/machine.conf</w:t>
             </w:r>
             <w:r>
-              <w:t xml:space="preserve">. Make sure </w:t>
-            </w:r>
-            <w:r>
-              <w:t>onie_platform</w:t>
-            </w:r>
-            <w:r>
-              <w:t xml:space="preserve"> and </w:t>
-            </w:r>
-            <w:r>
-              <w:t>onie_machine</w:t>
-            </w:r>
-            <w:r>
-              <w:t xml:space="preserve"> has correct format.</w:t>
+              <w:t>. Make sure onie_platform and onie_machine has correct format.</w:t>
             </w:r>
           </w:p>
           <w:p>
@@ -949,10 +944,42 @@
           <w:p/>
         </w:tc>
       </w:tr>
+      <w:bookmarkEnd w:id="4"/>
+      <w:tr>
+        <w:tc>
+          <w:tcPr>
+            <w:tcW w:w="2268" w:type="dxa"/>
+          </w:tcPr>
+          <w:p>
+            <w:r>
+              <w:t>ONL Regression</w:t>
+            </w:r>
+          </w:p>
+        </w:tc>
+        <w:tc>
+          <w:tcPr>
+            <w:tcW w:w="4207" w:type="dxa"/>
+          </w:tcPr>
+          <w:p>
+            <w:r>
+              <w:t>Pass ONL regression test.</w:t>
+            </w:r>
+          </w:p>
+        </w:tc>
+        <w:tc>
+          <w:tcPr>
+            <w:tcW w:w="1827" w:type="dxa"/>
+          </w:tcPr>
+          <w:p>
+            <w:r>
+              <w:t>If customer needs ONL image.</w:t>
+            </w:r>
+          </w:p>
+        </w:tc>
+      </w:tr>
     </w:tbl>
     <w:p>
       <w:bookmarkStart w:id="5" w:name="_GoBack"/>
-      <w:bookmarkEnd w:id="3"/>
       <w:bookmarkEnd w:id="5"/>
     </w:p>
     <w:sectPr>
@@ -1020,7 +1047,7 @@
         <w:rStyle w:val="PageNumber"/>
         <w:noProof/>
       </w:rPr>
-      <w:t>2</w:t>
+      <w:t>4</w:t>
     </w:r>
     <w:r>
       <w:rPr>
@@ -1071,7 +1098,7 @@
         <w:rStyle w:val="PageNumber"/>
         <w:noProof/>
       </w:rPr>
-      <w:t>1</w:t>
+      <w:t>3</w:t>
     </w:r>
     <w:r>
       <w:rPr>
@@ -5053,7 +5080,7 @@
 </file>
 
 <file path=customXml/itemProps1.xml><?xml version="1.0" encoding="utf-8"?>
-<ds:datastoreItem xmlns:ds="http://schemas.openxmlformats.org/officeDocument/2006/customXml" ds:itemID="{FC0E909F-C34C-4530-A66A-BCEFDF500540}">
+<ds:datastoreItem xmlns:ds="http://schemas.openxmlformats.org/officeDocument/2006/customXml" ds:itemID="{AA711694-E1FC-456C-A665-9A263F38595C}">
   <ds:schemaRefs>
     <ds:schemaRef ds:uri="http://schemas.openxmlformats.org/officeDocument/2006/bibliography"/>
   </ds:schemaRefs>

</xml_diff>

<commit_message>
Add BMC and CPLD items
</commit_message>
<xml_diff>
--- a/SanityCheckList.docx
+++ b/SanityCheckList.docx
@@ -501,6 +501,12 @@
               </w:rPr>
               <w:t>ower on the switch</w:t>
             </w:r>
+            <w:r>
+              <w:rPr>
+                <w:sz w:val="18"/>
+              </w:rPr>
+              <w:t>.</w:t>
+            </w:r>
           </w:p>
         </w:tc>
         <w:tc>
@@ -641,6 +647,11 @@
           </w:tcPr>
           <w:p>
             <w:pPr>
+              <w:pStyle w:val="ListParagraph"/>
+              <w:numPr>
+                <w:ilvl w:val="0"/>
+                <w:numId w:val="29"/>
+              </w:numPr>
               <w:rPr>
                 <w:sz w:val="18"/>
               </w:rPr>
@@ -662,6 +673,30 @@
                 <w:sz w:val="18"/>
               </w:rPr>
               <w:t>other hosts</w:t>
+            </w:r>
+            <w:r>
+              <w:rPr>
+                <w:sz w:val="18"/>
+              </w:rPr>
+              <w:t>.</w:t>
+            </w:r>
+          </w:p>
+          <w:p>
+            <w:pPr>
+              <w:pStyle w:val="ListParagraph"/>
+              <w:numPr>
+                <w:ilvl w:val="0"/>
+                <w:numId w:val="29"/>
+              </w:numPr>
+              <w:rPr>
+                <w:sz w:val="18"/>
+              </w:rPr>
+            </w:pPr>
+            <w:r>
+              <w:rPr>
+                <w:sz w:val="18"/>
+              </w:rPr>
+              <w:t>Check if Mac address is programmed correctly.</w:t>
             </w:r>
           </w:p>
         </w:tc>
@@ -713,13 +748,6 @@
               </w:rPr>
               <w:t>The baud rate is set to &lt;value that matches the terminal server&gt;. Can connect terminal server to configure.</w:t>
             </w:r>
-          </w:p>
-          <w:p>
-            <w:pPr>
-              <w:rPr>
-                <w:sz w:val="18"/>
-              </w:rPr>
-            </w:pPr>
           </w:p>
         </w:tc>
         <w:tc>
@@ -831,6 +859,12 @@
               </w:rPr>
               <w:t>onnect cable</w:t>
             </w:r>
+            <w:r>
+              <w:rPr>
+                <w:sz w:val="18"/>
+              </w:rPr>
+              <w:t>.</w:t>
+            </w:r>
           </w:p>
           <w:p>
             <w:pPr>
@@ -849,6 +883,12 @@
               </w:rPr>
               <w:t>Forward traffic</w:t>
             </w:r>
+            <w:r>
+              <w:rPr>
+                <w:sz w:val="18"/>
+              </w:rPr>
+              <w:t>.</w:t>
+            </w:r>
           </w:p>
         </w:tc>
         <w:tc>
@@ -900,12 +940,12 @@
       <w:pPr>
         <w:pStyle w:val="Heading2"/>
       </w:pPr>
-      <w:bookmarkStart w:id="3" w:name="_Toc371948569"/>
-      <w:bookmarkStart w:id="4" w:name="_Toc501529717"/>
+      <w:bookmarkStart w:id="3" w:name="_Toc501529717"/>
+      <w:bookmarkStart w:id="4" w:name="_Toc371948569"/>
       <w:r>
         <w:t>Software Requirement:</w:t>
       </w:r>
-      <w:bookmarkEnd w:id="4"/>
+      <w:bookmarkEnd w:id="3"/>
     </w:p>
     <w:tbl>
       <w:tblPr>
@@ -1056,21 +1096,19 @@
               <w:rPr>
                 <w:sz w:val="18"/>
               </w:rPr>
-              <w:t xml:space="preserve">with USB </w:t>
-            </w:r>
-            <w:proofErr w:type="spellStart"/>
-            <w:r>
-              <w:rPr>
-                <w:sz w:val="18"/>
-              </w:rPr>
-              <w:t>iso</w:t>
-            </w:r>
-            <w:proofErr w:type="spellEnd"/>
+              <w:t>with USB iso</w:t>
+            </w:r>
             <w:r>
               <w:rPr>
                 <w:sz w:val="18"/>
               </w:rPr>
               <w:t xml:space="preserve"> image</w:t>
+            </w:r>
+            <w:r>
+              <w:rPr>
+                <w:sz w:val="18"/>
+              </w:rPr>
+              <w:t>.</w:t>
             </w:r>
           </w:p>
           <w:p>
@@ -1096,6 +1134,12 @@
               </w:rPr>
               <w:t>rub menu</w:t>
             </w:r>
+            <w:r>
+              <w:rPr>
+                <w:sz w:val="18"/>
+              </w:rPr>
+              <w:t>.</w:t>
+            </w:r>
           </w:p>
           <w:p>
             <w:pPr>
@@ -1151,6 +1195,7 @@
                 <w:sz w:val="18"/>
                 <w:szCs w:val="21"/>
               </w:rPr>
+              <w:lastRenderedPageBreak/>
               <w:t xml:space="preserve">ONIE </w:t>
             </w:r>
             <w:r>
@@ -1201,7 +1246,6 @@
               <w:rPr>
                 <w:sz w:val="18"/>
               </w:rPr>
-              <w:lastRenderedPageBreak/>
               <w:t>DIAG</w:t>
             </w:r>
           </w:p>
@@ -1302,12 +1346,10 @@
                 <w:sz w:val="18"/>
               </w:rPr>
             </w:pPr>
-            <w:bookmarkStart w:id="5" w:name="_GoBack"/>
-            <w:bookmarkEnd w:id="5"/>
           </w:p>
         </w:tc>
       </w:tr>
-      <w:bookmarkEnd w:id="3"/>
+      <w:bookmarkEnd w:id="4"/>
       <w:tr>
         <w:tc>
           <w:tcPr>
@@ -1414,8 +1456,229 @@
           </w:p>
         </w:tc>
       </w:tr>
+      <w:tr>
+        <w:tc>
+          <w:tcPr>
+            <w:tcW w:w="1728" w:type="dxa"/>
+          </w:tcPr>
+          <w:p>
+            <w:pPr>
+              <w:rPr>
+                <w:sz w:val="18"/>
+              </w:rPr>
+            </w:pPr>
+            <w:r>
+              <w:rPr>
+                <w:sz w:val="18"/>
+              </w:rPr>
+              <w:t>BMC</w:t>
+            </w:r>
+          </w:p>
+        </w:tc>
+        <w:tc>
+          <w:tcPr>
+            <w:tcW w:w="4770" w:type="dxa"/>
+          </w:tcPr>
+          <w:p>
+            <w:pPr>
+              <w:pStyle w:val="ListParagraph"/>
+              <w:numPr>
+                <w:ilvl w:val="0"/>
+                <w:numId w:val="27"/>
+              </w:numPr>
+              <w:rPr>
+                <w:sz w:val="18"/>
+              </w:rPr>
+            </w:pPr>
+            <w:r>
+              <w:rPr>
+                <w:sz w:val="18"/>
+              </w:rPr>
+              <w:t xml:space="preserve">Check if </w:t>
+            </w:r>
+            <w:r>
+              <w:rPr>
+                <w:sz w:val="18"/>
+              </w:rPr>
+              <w:t xml:space="preserve">Mac </w:t>
+            </w:r>
+            <w:r>
+              <w:rPr>
+                <w:sz w:val="18"/>
+              </w:rPr>
+              <w:t>address is</w:t>
+            </w:r>
+            <w:r>
+              <w:rPr>
+                <w:sz w:val="18"/>
+              </w:rPr>
+              <w:t xml:space="preserve"> programmed correctly.</w:t>
+            </w:r>
+          </w:p>
+          <w:p>
+            <w:pPr>
+              <w:pStyle w:val="ListParagraph"/>
+              <w:numPr>
+                <w:ilvl w:val="0"/>
+                <w:numId w:val="27"/>
+              </w:numPr>
+              <w:rPr>
+                <w:sz w:val="18"/>
+              </w:rPr>
+            </w:pPr>
+            <w:r>
+              <w:rPr>
+                <w:sz w:val="18"/>
+              </w:rPr>
+              <w:t>Able to access BMC webpage.</w:t>
+            </w:r>
+          </w:p>
+          <w:p>
+            <w:pPr>
+              <w:pStyle w:val="ListParagraph"/>
+              <w:numPr>
+                <w:ilvl w:val="0"/>
+                <w:numId w:val="27"/>
+              </w:numPr>
+              <w:rPr>
+                <w:sz w:val="18"/>
+              </w:rPr>
+            </w:pPr>
+            <w:r>
+              <w:rPr>
+                <w:sz w:val="18"/>
+              </w:rPr>
+              <w:t xml:space="preserve">Able to upgrade </w:t>
+            </w:r>
+            <w:r>
+              <w:rPr>
+                <w:sz w:val="18"/>
+              </w:rPr>
+              <w:t>BMC</w:t>
+            </w:r>
+            <w:r>
+              <w:rPr>
+                <w:sz w:val="18"/>
+              </w:rPr>
+              <w:t xml:space="preserve"> image</w:t>
+            </w:r>
+            <w:r>
+              <w:rPr>
+                <w:sz w:val="18"/>
+              </w:rPr>
+              <w:t>.</w:t>
+            </w:r>
+          </w:p>
+        </w:tc>
+        <w:tc>
+          <w:tcPr>
+            <w:tcW w:w="1917" w:type="dxa"/>
+          </w:tcPr>
+          <w:p>
+            <w:pPr>
+              <w:rPr>
+                <w:sz w:val="18"/>
+              </w:rPr>
+            </w:pPr>
+            <w:r>
+              <w:rPr>
+                <w:sz w:val="18"/>
+              </w:rPr>
+              <w:t>If BMC is available</w:t>
+            </w:r>
+          </w:p>
+        </w:tc>
+      </w:tr>
+      <w:tr>
+        <w:tc>
+          <w:tcPr>
+            <w:tcW w:w="1728" w:type="dxa"/>
+          </w:tcPr>
+          <w:p>
+            <w:pPr>
+              <w:rPr>
+                <w:sz w:val="18"/>
+              </w:rPr>
+            </w:pPr>
+            <w:r>
+              <w:rPr>
+                <w:sz w:val="18"/>
+              </w:rPr>
+              <w:t>CPLD</w:t>
+            </w:r>
+          </w:p>
+        </w:tc>
+        <w:tc>
+          <w:tcPr>
+            <w:tcW w:w="4770" w:type="dxa"/>
+          </w:tcPr>
+          <w:p>
+            <w:pPr>
+              <w:pStyle w:val="ListParagraph"/>
+              <w:numPr>
+                <w:ilvl w:val="0"/>
+                <w:numId w:val="28"/>
+              </w:numPr>
+              <w:rPr>
+                <w:sz w:val="18"/>
+              </w:rPr>
+            </w:pPr>
+            <w:r>
+              <w:rPr>
+                <w:sz w:val="18"/>
+              </w:rPr>
+              <w:t>Provide the command to show current version.</w:t>
+            </w:r>
+          </w:p>
+          <w:p>
+            <w:pPr>
+              <w:pStyle w:val="ListParagraph"/>
+              <w:numPr>
+                <w:ilvl w:val="0"/>
+                <w:numId w:val="28"/>
+              </w:numPr>
+              <w:rPr>
+                <w:sz w:val="18"/>
+              </w:rPr>
+            </w:pPr>
+            <w:r>
+              <w:rPr>
+                <w:sz w:val="18"/>
+              </w:rPr>
+              <w:t xml:space="preserve">Able to upgrade </w:t>
+            </w:r>
+            <w:r>
+              <w:rPr>
+                <w:sz w:val="18"/>
+              </w:rPr>
+              <w:t>CPLD</w:t>
+            </w:r>
+            <w:r>
+              <w:rPr>
+                <w:sz w:val="18"/>
+              </w:rPr>
+              <w:t xml:space="preserve"> image.</w:t>
+            </w:r>
+          </w:p>
+        </w:tc>
+        <w:tc>
+          <w:tcPr>
+            <w:tcW w:w="1917" w:type="dxa"/>
+          </w:tcPr>
+          <w:p>
+            <w:pPr>
+              <w:rPr>
+                <w:sz w:val="18"/>
+              </w:rPr>
+            </w:pPr>
+          </w:p>
+        </w:tc>
+      </w:tr>
     </w:tbl>
-    <w:p/>
+    <w:p>
+      <w:bookmarkStart w:id="5" w:name="_GoBack"/>
+      <w:bookmarkEnd w:id="5"/>
+    </w:p>
     <w:sectPr>
       <w:headerReference w:type="default" r:id="rId8"/>
       <w:footerReference w:type="even" r:id="rId9"/>
@@ -3366,6 +3629,95 @@
     </w:lvl>
   </w:abstractNum>
   <w:abstractNum w:abstractNumId="17" w15:restartNumberingAfterBreak="0">
+    <w:nsid w:val="50521652"/>
+    <w:multiLevelType w:val="hybridMultilevel"/>
+    <w:tmpl w:val="998C0F5A"/>
+    <w:lvl w:ilvl="0" w:tplc="0409000F">
+      <w:start w:val="1"/>
+      <w:numFmt w:val="decimal"/>
+      <w:lvlText w:val="%1."/>
+      <w:lvlJc w:val="left"/>
+      <w:pPr>
+        <w:ind w:left="360" w:hanging="360"/>
+      </w:pPr>
+      <w:rPr>
+        <w:rFonts w:hint="default"/>
+      </w:rPr>
+    </w:lvl>
+    <w:lvl w:ilvl="1" w:tplc="04090019" w:tentative="1">
+      <w:start w:val="1"/>
+      <w:numFmt w:val="lowerLetter"/>
+      <w:lvlText w:val="%2."/>
+      <w:lvlJc w:val="left"/>
+      <w:pPr>
+        <w:ind w:left="1080" w:hanging="360"/>
+      </w:pPr>
+    </w:lvl>
+    <w:lvl w:ilvl="2" w:tplc="0409001B" w:tentative="1">
+      <w:start w:val="1"/>
+      <w:numFmt w:val="lowerRoman"/>
+      <w:lvlText w:val="%3."/>
+      <w:lvlJc w:val="right"/>
+      <w:pPr>
+        <w:ind w:left="1800" w:hanging="180"/>
+      </w:pPr>
+    </w:lvl>
+    <w:lvl w:ilvl="3" w:tplc="0409000F" w:tentative="1">
+      <w:start w:val="1"/>
+      <w:numFmt w:val="decimal"/>
+      <w:lvlText w:val="%4."/>
+      <w:lvlJc w:val="left"/>
+      <w:pPr>
+        <w:ind w:left="2520" w:hanging="360"/>
+      </w:pPr>
+    </w:lvl>
+    <w:lvl w:ilvl="4" w:tplc="04090019" w:tentative="1">
+      <w:start w:val="1"/>
+      <w:numFmt w:val="lowerLetter"/>
+      <w:lvlText w:val="%5."/>
+      <w:lvlJc w:val="left"/>
+      <w:pPr>
+        <w:ind w:left="3240" w:hanging="360"/>
+      </w:pPr>
+    </w:lvl>
+    <w:lvl w:ilvl="5" w:tplc="0409001B" w:tentative="1">
+      <w:start w:val="1"/>
+      <w:numFmt w:val="lowerRoman"/>
+      <w:lvlText w:val="%6."/>
+      <w:lvlJc w:val="right"/>
+      <w:pPr>
+        <w:ind w:left="3960" w:hanging="180"/>
+      </w:pPr>
+    </w:lvl>
+    <w:lvl w:ilvl="6" w:tplc="0409000F" w:tentative="1">
+      <w:start w:val="1"/>
+      <w:numFmt w:val="decimal"/>
+      <w:lvlText w:val="%7."/>
+      <w:lvlJc w:val="left"/>
+      <w:pPr>
+        <w:ind w:left="4680" w:hanging="360"/>
+      </w:pPr>
+    </w:lvl>
+    <w:lvl w:ilvl="7" w:tplc="04090019" w:tentative="1">
+      <w:start w:val="1"/>
+      <w:numFmt w:val="lowerLetter"/>
+      <w:lvlText w:val="%8."/>
+      <w:lvlJc w:val="left"/>
+      <w:pPr>
+        <w:ind w:left="5400" w:hanging="360"/>
+      </w:pPr>
+    </w:lvl>
+    <w:lvl w:ilvl="8" w:tplc="0409001B" w:tentative="1">
+      <w:start w:val="1"/>
+      <w:numFmt w:val="lowerRoman"/>
+      <w:lvlText w:val="%9."/>
+      <w:lvlJc w:val="right"/>
+      <w:pPr>
+        <w:ind w:left="6120" w:hanging="180"/>
+      </w:pPr>
+    </w:lvl>
+  </w:abstractNum>
+  <w:abstractNum w:abstractNumId="18" w15:restartNumberingAfterBreak="0">
     <w:nsid w:val="50A043B4"/>
     <w:multiLevelType w:val="hybridMultilevel"/>
     <w:tmpl w:val="6C58CE6E"/>
@@ -3478,7 +3830,96 @@
       </w:rPr>
     </w:lvl>
   </w:abstractNum>
-  <w:abstractNum w:abstractNumId="18" w15:restartNumberingAfterBreak="0">
+  <w:abstractNum w:abstractNumId="19" w15:restartNumberingAfterBreak="0">
+    <w:nsid w:val="52D02CAB"/>
+    <w:multiLevelType w:val="hybridMultilevel"/>
+    <w:tmpl w:val="DCCACC7C"/>
+    <w:lvl w:ilvl="0" w:tplc="0409000F">
+      <w:start w:val="1"/>
+      <w:numFmt w:val="decimal"/>
+      <w:lvlText w:val="%1."/>
+      <w:lvlJc w:val="left"/>
+      <w:pPr>
+        <w:ind w:left="360" w:hanging="360"/>
+      </w:pPr>
+      <w:rPr>
+        <w:rFonts w:hint="default"/>
+      </w:rPr>
+    </w:lvl>
+    <w:lvl w:ilvl="1" w:tplc="04090019" w:tentative="1">
+      <w:start w:val="1"/>
+      <w:numFmt w:val="lowerLetter"/>
+      <w:lvlText w:val="%2."/>
+      <w:lvlJc w:val="left"/>
+      <w:pPr>
+        <w:ind w:left="1080" w:hanging="360"/>
+      </w:pPr>
+    </w:lvl>
+    <w:lvl w:ilvl="2" w:tplc="0409001B" w:tentative="1">
+      <w:start w:val="1"/>
+      <w:numFmt w:val="lowerRoman"/>
+      <w:lvlText w:val="%3."/>
+      <w:lvlJc w:val="right"/>
+      <w:pPr>
+        <w:ind w:left="1800" w:hanging="180"/>
+      </w:pPr>
+    </w:lvl>
+    <w:lvl w:ilvl="3" w:tplc="0409000F" w:tentative="1">
+      <w:start w:val="1"/>
+      <w:numFmt w:val="decimal"/>
+      <w:lvlText w:val="%4."/>
+      <w:lvlJc w:val="left"/>
+      <w:pPr>
+        <w:ind w:left="2520" w:hanging="360"/>
+      </w:pPr>
+    </w:lvl>
+    <w:lvl w:ilvl="4" w:tplc="04090019" w:tentative="1">
+      <w:start w:val="1"/>
+      <w:numFmt w:val="lowerLetter"/>
+      <w:lvlText w:val="%5."/>
+      <w:lvlJc w:val="left"/>
+      <w:pPr>
+        <w:ind w:left="3240" w:hanging="360"/>
+      </w:pPr>
+    </w:lvl>
+    <w:lvl w:ilvl="5" w:tplc="0409001B" w:tentative="1">
+      <w:start w:val="1"/>
+      <w:numFmt w:val="lowerRoman"/>
+      <w:lvlText w:val="%6."/>
+      <w:lvlJc w:val="right"/>
+      <w:pPr>
+        <w:ind w:left="3960" w:hanging="180"/>
+      </w:pPr>
+    </w:lvl>
+    <w:lvl w:ilvl="6" w:tplc="0409000F" w:tentative="1">
+      <w:start w:val="1"/>
+      <w:numFmt w:val="decimal"/>
+      <w:lvlText w:val="%7."/>
+      <w:lvlJc w:val="left"/>
+      <w:pPr>
+        <w:ind w:left="4680" w:hanging="360"/>
+      </w:pPr>
+    </w:lvl>
+    <w:lvl w:ilvl="7" w:tplc="04090019" w:tentative="1">
+      <w:start w:val="1"/>
+      <w:numFmt w:val="lowerLetter"/>
+      <w:lvlText w:val="%8."/>
+      <w:lvlJc w:val="left"/>
+      <w:pPr>
+        <w:ind w:left="5400" w:hanging="360"/>
+      </w:pPr>
+    </w:lvl>
+    <w:lvl w:ilvl="8" w:tplc="0409001B" w:tentative="1">
+      <w:start w:val="1"/>
+      <w:numFmt w:val="lowerRoman"/>
+      <w:lvlText w:val="%9."/>
+      <w:lvlJc w:val="right"/>
+      <w:pPr>
+        <w:ind w:left="6120" w:hanging="180"/>
+      </w:pPr>
+    </w:lvl>
+  </w:abstractNum>
+  <w:abstractNum w:abstractNumId="20" w15:restartNumberingAfterBreak="0">
     <w:nsid w:val="54737A90"/>
     <w:multiLevelType w:val="hybridMultilevel"/>
     <w:tmpl w:val="5DD6637C"/>
@@ -3591,7 +4032,7 @@
       </w:rPr>
     </w:lvl>
   </w:abstractNum>
-  <w:abstractNum w:abstractNumId="19" w15:restartNumberingAfterBreak="0">
+  <w:abstractNum w:abstractNumId="21" w15:restartNumberingAfterBreak="0">
     <w:nsid w:val="547E2438"/>
     <w:multiLevelType w:val="hybridMultilevel"/>
     <w:tmpl w:val="99BEA96E"/>
@@ -3680,7 +4121,7 @@
       </w:pPr>
     </w:lvl>
   </w:abstractNum>
-  <w:abstractNum w:abstractNumId="20" w15:restartNumberingAfterBreak="0">
+  <w:abstractNum w:abstractNumId="22" w15:restartNumberingAfterBreak="0">
     <w:nsid w:val="58243464"/>
     <w:multiLevelType w:val="hybridMultilevel"/>
     <w:tmpl w:val="E980699E"/>
@@ -3793,7 +4234,7 @@
       </w:rPr>
     </w:lvl>
   </w:abstractNum>
-  <w:abstractNum w:abstractNumId="21" w15:restartNumberingAfterBreak="0">
+  <w:abstractNum w:abstractNumId="23" w15:restartNumberingAfterBreak="0">
     <w:nsid w:val="61362C50"/>
     <w:multiLevelType w:val="hybridMultilevel"/>
     <w:tmpl w:val="500440AC"/>
@@ -3882,7 +4323,96 @@
       </w:pPr>
     </w:lvl>
   </w:abstractNum>
-  <w:abstractNum w:abstractNumId="22" w15:restartNumberingAfterBreak="0">
+  <w:abstractNum w:abstractNumId="24" w15:restartNumberingAfterBreak="0">
+    <w:nsid w:val="65583EBE"/>
+    <w:multiLevelType w:val="hybridMultilevel"/>
+    <w:tmpl w:val="0A468BBE"/>
+    <w:lvl w:ilvl="0" w:tplc="0409000F">
+      <w:start w:val="1"/>
+      <w:numFmt w:val="decimal"/>
+      <w:lvlText w:val="%1."/>
+      <w:lvlJc w:val="left"/>
+      <w:pPr>
+        <w:ind w:left="360" w:hanging="360"/>
+      </w:pPr>
+      <w:rPr>
+        <w:rFonts w:hint="default"/>
+      </w:rPr>
+    </w:lvl>
+    <w:lvl w:ilvl="1" w:tplc="04090019" w:tentative="1">
+      <w:start w:val="1"/>
+      <w:numFmt w:val="lowerLetter"/>
+      <w:lvlText w:val="%2."/>
+      <w:lvlJc w:val="left"/>
+      <w:pPr>
+        <w:ind w:left="1080" w:hanging="360"/>
+      </w:pPr>
+    </w:lvl>
+    <w:lvl w:ilvl="2" w:tplc="0409001B" w:tentative="1">
+      <w:start w:val="1"/>
+      <w:numFmt w:val="lowerRoman"/>
+      <w:lvlText w:val="%3."/>
+      <w:lvlJc w:val="right"/>
+      <w:pPr>
+        <w:ind w:left="1800" w:hanging="180"/>
+      </w:pPr>
+    </w:lvl>
+    <w:lvl w:ilvl="3" w:tplc="0409000F" w:tentative="1">
+      <w:start w:val="1"/>
+      <w:numFmt w:val="decimal"/>
+      <w:lvlText w:val="%4."/>
+      <w:lvlJc w:val="left"/>
+      <w:pPr>
+        <w:ind w:left="2520" w:hanging="360"/>
+      </w:pPr>
+    </w:lvl>
+    <w:lvl w:ilvl="4" w:tplc="04090019" w:tentative="1">
+      <w:start w:val="1"/>
+      <w:numFmt w:val="lowerLetter"/>
+      <w:lvlText w:val="%5."/>
+      <w:lvlJc w:val="left"/>
+      <w:pPr>
+        <w:ind w:left="3240" w:hanging="360"/>
+      </w:pPr>
+    </w:lvl>
+    <w:lvl w:ilvl="5" w:tplc="0409001B" w:tentative="1">
+      <w:start w:val="1"/>
+      <w:numFmt w:val="lowerRoman"/>
+      <w:lvlText w:val="%6."/>
+      <w:lvlJc w:val="right"/>
+      <w:pPr>
+        <w:ind w:left="3960" w:hanging="180"/>
+      </w:pPr>
+    </w:lvl>
+    <w:lvl w:ilvl="6" w:tplc="0409000F" w:tentative="1">
+      <w:start w:val="1"/>
+      <w:numFmt w:val="decimal"/>
+      <w:lvlText w:val="%7."/>
+      <w:lvlJc w:val="left"/>
+      <w:pPr>
+        <w:ind w:left="4680" w:hanging="360"/>
+      </w:pPr>
+    </w:lvl>
+    <w:lvl w:ilvl="7" w:tplc="04090019" w:tentative="1">
+      <w:start w:val="1"/>
+      <w:numFmt w:val="lowerLetter"/>
+      <w:lvlText w:val="%8."/>
+      <w:lvlJc w:val="left"/>
+      <w:pPr>
+        <w:ind w:left="5400" w:hanging="360"/>
+      </w:pPr>
+    </w:lvl>
+    <w:lvl w:ilvl="8" w:tplc="0409001B" w:tentative="1">
+      <w:start w:val="1"/>
+      <w:numFmt w:val="lowerRoman"/>
+      <w:lvlText w:val="%9."/>
+      <w:lvlJc w:val="right"/>
+      <w:pPr>
+        <w:ind w:left="6120" w:hanging="180"/>
+      </w:pPr>
+    </w:lvl>
+  </w:abstractNum>
+  <w:abstractNum w:abstractNumId="25" w15:restartNumberingAfterBreak="0">
     <w:nsid w:val="6639578F"/>
     <w:multiLevelType w:val="multilevel"/>
     <w:tmpl w:val="EBEA15B4"/>
@@ -3971,7 +4501,7 @@
       </w:pPr>
     </w:lvl>
   </w:abstractNum>
-  <w:abstractNum w:abstractNumId="23" w15:restartNumberingAfterBreak="0">
+  <w:abstractNum w:abstractNumId="26" w15:restartNumberingAfterBreak="0">
     <w:nsid w:val="7583684F"/>
     <w:multiLevelType w:val="hybridMultilevel"/>
     <w:tmpl w:val="62B05272"/>
@@ -4057,7 +4587,7 @@
       </w:pPr>
     </w:lvl>
   </w:abstractNum>
-  <w:abstractNum w:abstractNumId="24" w15:restartNumberingAfterBreak="0">
+  <w:abstractNum w:abstractNumId="27" w15:restartNumberingAfterBreak="0">
     <w:nsid w:val="76BE29EA"/>
     <w:multiLevelType w:val="hybridMultilevel"/>
     <w:tmpl w:val="49687750"/>
@@ -4170,7 +4700,7 @@
       </w:rPr>
     </w:lvl>
   </w:abstractNum>
-  <w:abstractNum w:abstractNumId="25" w15:restartNumberingAfterBreak="0">
+  <w:abstractNum w:abstractNumId="28" w15:restartNumberingAfterBreak="0">
     <w:nsid w:val="7FAD5EEE"/>
     <w:multiLevelType w:val="hybridMultilevel"/>
     <w:tmpl w:val="A936FFC2"/>
@@ -4266,7 +4796,7 @@
     <w:abstractNumId w:val="0"/>
   </w:num>
   <w:num w:numId="3">
-    <w:abstractNumId w:val="17"/>
+    <w:abstractNumId w:val="18"/>
   </w:num>
   <w:num w:numId="4">
     <w:abstractNumId w:val="12"/>
@@ -4275,10 +4805,10 @@
     <w:abstractNumId w:val="6"/>
   </w:num>
   <w:num w:numId="6">
-    <w:abstractNumId w:val="24"/>
+    <w:abstractNumId w:val="27"/>
   </w:num>
   <w:num w:numId="7">
-    <w:abstractNumId w:val="23"/>
+    <w:abstractNumId w:val="26"/>
   </w:num>
   <w:num w:numId="8">
     <w:abstractNumId w:val="13"/>
@@ -4296,13 +4826,13 @@
     <w:abstractNumId w:val="10"/>
   </w:num>
   <w:num w:numId="13">
-    <w:abstractNumId w:val="20"/>
+    <w:abstractNumId w:val="22"/>
   </w:num>
   <w:num w:numId="14">
-    <w:abstractNumId w:val="19"/>
+    <w:abstractNumId w:val="21"/>
   </w:num>
   <w:num w:numId="15">
-    <w:abstractNumId w:val="18"/>
+    <w:abstractNumId w:val="20"/>
   </w:num>
   <w:num w:numId="16">
     <w:abstractNumId w:val="11"/>
@@ -4317,13 +4847,13 @@
     <w:abstractNumId w:val="2"/>
   </w:num>
   <w:num w:numId="20">
-    <w:abstractNumId w:val="22"/>
+    <w:abstractNumId w:val="25"/>
   </w:num>
   <w:num w:numId="21">
     <w:abstractNumId w:val="4"/>
   </w:num>
   <w:num w:numId="22">
-    <w:abstractNumId w:val="21"/>
+    <w:abstractNumId w:val="23"/>
   </w:num>
   <w:num w:numId="23">
     <w:abstractNumId w:val="9"/>
@@ -4335,7 +4865,16 @@
     <w:abstractNumId w:val="14"/>
   </w:num>
   <w:num w:numId="26">
-    <w:abstractNumId w:val="25"/>
+    <w:abstractNumId w:val="28"/>
+  </w:num>
+  <w:num w:numId="27">
+    <w:abstractNumId w:val="24"/>
+  </w:num>
+  <w:num w:numId="28">
+    <w:abstractNumId w:val="19"/>
+  </w:num>
+  <w:num w:numId="29">
+    <w:abstractNumId w:val="17"/>
   </w:num>
   <w:numIdMacAtCleanup w:val="11"/>
 </w:numbering>
@@ -5526,7 +6065,7 @@
 </file>
 
 <file path=customXml/itemProps1.xml><?xml version="1.0" encoding="utf-8"?>
-<ds:datastoreItem xmlns:ds="http://schemas.openxmlformats.org/officeDocument/2006/customXml" ds:itemID="{6FB5C889-7345-4C60-974E-1E92B272E600}">
+<ds:datastoreItem xmlns:ds="http://schemas.openxmlformats.org/officeDocument/2006/customXml" ds:itemID="{2E734F34-012D-4099-93D3-80784AA3B19B}">
   <ds:schemaRefs>
     <ds:schemaRef ds:uri="http://schemas.openxmlformats.org/officeDocument/2006/bibliography"/>
   </ds:schemaRefs>

</xml_diff>